<commit_message>
Thêm tài liệu tuần 3 và sửa lại đặc tả yêu cầu
</commit_message>
<xml_diff>
--- a/Documents/Đặc tả Yêu cầu v1.0.docx
+++ b/Documents/Đặc tả Yêu cầu v1.0.docx
@@ -722,8 +722,10 @@
                 <w:szCs w:val="24"/>
                 <w:shd w:val="clear" w:color="auto" w:fill="FFFFFF"/>
               </w:rPr>
-              <w:t>Viết project vision</w:t>
-            </w:r>
+              <w:t>Phiên bản đầu tiên</w:t>
+            </w:r>
+            <w:bookmarkStart w:id="0" w:name="_GoBack"/>
+            <w:bookmarkEnd w:id="0"/>
           </w:p>
         </w:tc>
         <w:tc>
@@ -1802,12 +1804,12 @@
       <w:pPr>
         <w:pStyle w:val="Heading1"/>
       </w:pPr>
-      <w:bookmarkStart w:id="0" w:name="_Toc431452231"/>
+      <w:bookmarkStart w:id="1" w:name="_Toc431452231"/>
       <w:r>
         <w:lastRenderedPageBreak/>
         <w:t>Danh sách các stakeholder</w:t>
       </w:r>
-      <w:bookmarkEnd w:id="0"/>
+      <w:bookmarkEnd w:id="1"/>
     </w:p>
     <w:tbl>
       <w:tblPr>
@@ -1949,27 +1951,27 @@
       <w:pPr>
         <w:pStyle w:val="Heading1"/>
       </w:pPr>
-      <w:bookmarkStart w:id="1" w:name="_Toc431452232"/>
+      <w:bookmarkStart w:id="2" w:name="_Toc431452232"/>
       <w:r>
         <w:t>Đặc tả y</w:t>
       </w:r>
       <w:r>
         <w:t>êu cầu phần mềm</w:t>
       </w:r>
-      <w:bookmarkEnd w:id="1"/>
+      <w:bookmarkEnd w:id="2"/>
     </w:p>
     <w:p>
       <w:pPr>
         <w:pStyle w:val="Heading2"/>
       </w:pPr>
-      <w:bookmarkStart w:id="2" w:name="_Toc431452233"/>
+      <w:bookmarkStart w:id="3" w:name="_Toc431452233"/>
       <w:r>
         <w:t>2</w:t>
       </w:r>
       <w:r>
         <w:t>.1 Yêu cầu chức năng</w:t>
       </w:r>
-      <w:bookmarkEnd w:id="2"/>
+      <w:bookmarkEnd w:id="3"/>
     </w:p>
     <w:p>
       <w:pPr>
@@ -2306,14 +2308,14 @@
       <w:r>
         <w:t xml:space="preserve">      </w:t>
       </w:r>
-      <w:bookmarkStart w:id="3" w:name="_Toc431452234"/>
+      <w:bookmarkStart w:id="4" w:name="_Toc431452234"/>
       <w:r>
         <w:t>2</w:t>
       </w:r>
       <w:r>
         <w:t>.2 Yêu cầu phi chức năng</w:t>
       </w:r>
-      <w:bookmarkEnd w:id="3"/>
+      <w:bookmarkEnd w:id="4"/>
     </w:p>
     <w:p>
       <w:pPr>
@@ -2322,11 +2324,11 @@
       <w:r>
         <w:tab/>
       </w:r>
-      <w:bookmarkStart w:id="4" w:name="_Toc431452235"/>
+      <w:bookmarkStart w:id="5" w:name="_Toc431452235"/>
       <w:r>
         <w:t>2.2.1 Yêu cầu về tốc độ thực thi</w:t>
       </w:r>
-      <w:bookmarkEnd w:id="4"/>
+      <w:bookmarkEnd w:id="5"/>
     </w:p>
     <w:p>
       <w:pPr>
@@ -2345,11 +2347,11 @@
         <w:pStyle w:val="Heading3"/>
         <w:ind w:left="720"/>
       </w:pPr>
-      <w:bookmarkStart w:id="5" w:name="_Toc431452236"/>
+      <w:bookmarkStart w:id="6" w:name="_Toc431452236"/>
       <w:r>
         <w:t>2.2.2 Yêu cầu về giao diện</w:t>
       </w:r>
-      <w:bookmarkEnd w:id="5"/>
+      <w:bookmarkEnd w:id="6"/>
     </w:p>
     <w:p>
       <w:pPr>
@@ -2367,13 +2369,11 @@
       <w:pPr>
         <w:pStyle w:val="QLDA"/>
       </w:pPr>
-      <w:bookmarkStart w:id="6" w:name="_Toc431452237"/>
+      <w:bookmarkStart w:id="7" w:name="_Toc431452237"/>
       <w:r>
         <w:lastRenderedPageBreak/>
         <w:t>Use Case</w:t>
       </w:r>
-      <w:bookmarkStart w:id="7" w:name="_GoBack"/>
-      <w:bookmarkEnd w:id="6"/>
       <w:bookmarkEnd w:id="7"/>
     </w:p>
     <w:p>
@@ -5800,6 +5800,7 @@
       <w:r>
         <w:rPr>
           <w:noProof/>
+          <w:lang w:eastAsia="en-US"/>
         </w:rPr>
         <w:drawing>
           <wp:inline distT="0" distB="0" distL="0" distR="0" wp14:anchorId="7F551A66" wp14:editId="7EE2A899">
@@ -5869,6 +5870,7 @@
       <w:r>
         <w:rPr>
           <w:noProof/>
+          <w:lang w:eastAsia="en-US"/>
         </w:rPr>
         <w:drawing>
           <wp:inline distT="0" distB="0" distL="0" distR="0" wp14:anchorId="586AE500" wp14:editId="17E00EBD">
@@ -5938,6 +5940,7 @@
       <w:r>
         <w:rPr>
           <w:noProof/>
+          <w:lang w:eastAsia="en-US"/>
         </w:rPr>
         <w:drawing>
           <wp:inline distT="0" distB="0" distL="0" distR="0" wp14:anchorId="09A2250E" wp14:editId="2C744D00">
@@ -6007,6 +6010,7 @@
       <w:r>
         <w:rPr>
           <w:noProof/>
+          <w:lang w:eastAsia="en-US"/>
         </w:rPr>
         <w:drawing>
           <wp:inline distT="0" distB="0" distL="0" distR="0" wp14:anchorId="04BAB459" wp14:editId="09A5686B">
@@ -6076,6 +6080,7 @@
       <w:r>
         <w:rPr>
           <w:noProof/>
+          <w:lang w:eastAsia="en-US"/>
         </w:rPr>
         <w:drawing>
           <wp:inline distT="0" distB="0" distL="0" distR="0" wp14:anchorId="29A3792F" wp14:editId="7F6CCF45">
@@ -6145,6 +6150,7 @@
       <w:r>
         <w:rPr>
           <w:noProof/>
+          <w:lang w:eastAsia="en-US"/>
         </w:rPr>
         <w:drawing>
           <wp:inline distT="0" distB="0" distL="0" distR="0" wp14:anchorId="0C588A0C" wp14:editId="3BB4AB20">
@@ -6323,7 +6329,7 @@
               </w14:shadow>
               <w14:numForm w14:val="oldStyle"/>
             </w:rPr>
-            <w:t>15</w:t>
+            <w:t>2</w:t>
           </w:r>
           <w:r>
             <w:rPr>
@@ -6412,9 +6418,9 @@
       <w:rPr>
         <w:rFonts w:eastAsiaTheme="minorHAnsi"/>
         <w:sz w:val="26"/>
-        <w:lang w:val="vi-VN" w:eastAsia="en-US"/>
-      </w:rPr>
-      <w:t>Project Vision</w:t>
+        <w:lang w:eastAsia="en-US"/>
+      </w:rPr>
+      <w:t>Đặc tả yêu cầu</w:t>
     </w:r>
     <w:r>
       <w:rPr>
@@ -10055,7 +10061,7 @@
 </file>
 
 <file path=customXml/itemProps1.xml><?xml version="1.0" encoding="utf-8"?>
-<ds:datastoreItem xmlns:ds="http://schemas.openxmlformats.org/officeDocument/2006/customXml" ds:itemID="{81BB84C9-CC6E-474F-9A60-678DF0954E9C}">
+<ds:datastoreItem xmlns:ds="http://schemas.openxmlformats.org/officeDocument/2006/customXml" ds:itemID="{D7BB4F46-5C05-48A5-B2AD-4BD86BE450B2}">
   <ds:schemaRefs>
     <ds:schemaRef ds:uri="http://schemas.openxmlformats.org/officeDocument/2006/bibliography"/>
   </ds:schemaRefs>

</xml_diff>